<commit_message>
Replaced the folder for capstone project docs
</commit_message>
<xml_diff>
--- a/Latest Capstone Project Templates 201819/CP_Chapter Template Format 2018/CP Chapter 1_201819.docx
+++ b/Latest Capstone Project Templates 201819/CP_Chapter Template Format 2018/CP Chapter 1_201819.docx
@@ -1,6 +1,6 @@
 
 <file path=word/document.xml><?xml version="1.0" encoding="utf-8"?>
-<w:document xmlns:wpc="http://schemas.microsoft.com/office/word/2010/wordprocessingCanvas" xmlns:cx="http://schemas.microsoft.com/office/drawing/2014/chartex" xmlns:cx1="http://schemas.microsoft.com/office/drawing/2015/9/8/chartex" xmlns:cx2="http://schemas.microsoft.com/office/drawing/2015/10/21/chartex" xmlns:cx3="http://schemas.microsoft.com/office/drawing/2016/5/9/chartex" xmlns:cx4="http://schemas.microsoft.com/office/drawing/2016/5/10/chartex" xmlns:cx5="http://schemas.microsoft.com/office/drawing/2016/5/11/chartex" xmlns:cx6="http://schemas.microsoft.com/office/drawing/2016/5/12/chartex" xmlns:cx7="http://schemas.microsoft.com/office/drawing/2016/5/13/chartex" xmlns:cx8="http://schemas.microsoft.com/office/drawing/2016/5/14/chartex" xmlns:mc="http://schemas.openxmlformats.org/markup-compatibility/2006" xmlns:aink="http://schemas.microsoft.com/office/drawing/2016/ink" xmlns:am3d="http://schemas.microsoft.com/office/drawing/2017/model3d" xmlns:o="urn:schemas-microsoft-com:office:office" xmlns:r="http://schemas.openxmlformats.org/officeDocument/2006/relationships" xmlns:m="http://schemas.openxmlformats.org/officeDocument/2006/math" xmlns:v="urn:schemas-microsoft-com:vml" xmlns:wp14="http://schemas.microsoft.com/office/word/2010/wordprocessingDrawing" xmlns:wp="http://schemas.openxmlformats.org/drawingml/2006/wordprocessingDrawing" xmlns:w10="urn:schemas-microsoft-com:office:word" xmlns:w="http://schemas.openxmlformats.org/wordprocessingml/2006/main" xmlns:w14="http://schemas.microsoft.com/office/word/2010/wordml" xmlns:w15="http://schemas.microsoft.com/office/word/2012/wordml" xmlns:w16cid="http://schemas.microsoft.com/office/word/2016/wordml/cid" xmlns:w16se="http://schemas.microsoft.com/office/word/2015/wordml/symex" xmlns:wpg="http://schemas.microsoft.com/office/word/2010/wordprocessingGroup" xmlns:wpi="http://schemas.microsoft.com/office/word/2010/wordprocessingInk" xmlns:wne="http://schemas.microsoft.com/office/word/2006/wordml" xmlns:wps="http://schemas.microsoft.com/office/word/2010/wordprocessingShape" mc:Ignorable="w14 w15 w16se w16cid wp14">
+<w:document xmlns:wpc="http://schemas.microsoft.com/office/word/2010/wordprocessingCanvas" xmlns:cx="http://schemas.microsoft.com/office/drawing/2014/chartex" xmlns:mc="http://schemas.openxmlformats.org/markup-compatibility/2006" xmlns:o="urn:schemas-microsoft-com:office:office" xmlns:r="http://schemas.openxmlformats.org/officeDocument/2006/relationships" xmlns:m="http://schemas.openxmlformats.org/officeDocument/2006/math" xmlns:v="urn:schemas-microsoft-com:vml" xmlns:wp14="http://schemas.microsoft.com/office/word/2010/wordprocessingDrawing" xmlns:wp="http://schemas.openxmlformats.org/drawingml/2006/wordprocessingDrawing" xmlns:w10="urn:schemas-microsoft-com:office:word" xmlns:w="http://schemas.openxmlformats.org/wordprocessingml/2006/main" xmlns:w14="http://schemas.microsoft.com/office/word/2010/wordml" xmlns:w15="http://schemas.microsoft.com/office/word/2012/wordml" xmlns:w16se="http://schemas.microsoft.com/office/word/2015/wordml/symex" xmlns:wpg="http://schemas.microsoft.com/office/word/2010/wordprocessingGroup" xmlns:wpi="http://schemas.microsoft.com/office/word/2010/wordprocessingInk" xmlns:wne="http://schemas.microsoft.com/office/word/2006/wordml" xmlns:wps="http://schemas.microsoft.com/office/word/2010/wordprocessingShape" mc:Ignorable="w14 w15 w16se wp14">
   <w:body>
     <w:p>
       <w:pPr>
@@ -1356,17 +1356,7 @@
           <w:sz w:val="22"/>
           <w:szCs w:val="22"/>
         </w:rPr>
-        <w:t xml:space="preserve"> user account registration. The system also has an automatic annual updates of the user/student records. The system can monitor all the transaction in a library from entrance access, up to exit of the library user. It can also monitor the status of the PC and its location. The system also provides a fast book inventory.</w:t>
-      </w:r>
-      <w:bookmarkStart w:id="0" w:name="_GoBack"/>
-      <w:bookmarkEnd w:id="0"/>
-      <w:r>
-        <w:rPr>
-          <w:rFonts w:ascii="Arial" w:hAnsi="Arial" w:cs="Arial"/>
-          <w:sz w:val="22"/>
-          <w:szCs w:val="22"/>
-        </w:rPr>
-        <w:t xml:space="preserve"> </w:t>
+        <w:t xml:space="preserve"> user account registration. The system also has an automatic annual updates of the user/student records. The system can monitor all the transaction in a library from entrance access, up to exit of the library user. It can also monitor the status of the PC and its location. The system also provides a fast book inventory.  </w:t>
       </w:r>
       <w:proofErr w:type="spellStart"/>
       <w:r>
@@ -1619,7 +1609,7 @@
 </file>
 
 <file path=word/endnotes.xml><?xml version="1.0" encoding="utf-8"?>
-<w:endnotes xmlns:wpc="http://schemas.microsoft.com/office/word/2010/wordprocessingCanvas" xmlns:cx="http://schemas.microsoft.com/office/drawing/2014/chartex" xmlns:cx1="http://schemas.microsoft.com/office/drawing/2015/9/8/chartex" xmlns:cx2="http://schemas.microsoft.com/office/drawing/2015/10/21/chartex" xmlns:cx3="http://schemas.microsoft.com/office/drawing/2016/5/9/chartex" xmlns:cx4="http://schemas.microsoft.com/office/drawing/2016/5/10/chartex" xmlns:cx5="http://schemas.microsoft.com/office/drawing/2016/5/11/chartex" xmlns:cx6="http://schemas.microsoft.com/office/drawing/2016/5/12/chartex" xmlns:cx7="http://schemas.microsoft.com/office/drawing/2016/5/13/chartex" xmlns:cx8="http://schemas.microsoft.com/office/drawing/2016/5/14/chartex" xmlns:mc="http://schemas.openxmlformats.org/markup-compatibility/2006" xmlns:aink="http://schemas.microsoft.com/office/drawing/2016/ink" xmlns:am3d="http://schemas.microsoft.com/office/drawing/2017/model3d" xmlns:o="urn:schemas-microsoft-com:office:office" xmlns:r="http://schemas.openxmlformats.org/officeDocument/2006/relationships" xmlns:m="http://schemas.openxmlformats.org/officeDocument/2006/math" xmlns:v="urn:schemas-microsoft-com:vml" xmlns:wp14="http://schemas.microsoft.com/office/word/2010/wordprocessingDrawing" xmlns:wp="http://schemas.openxmlformats.org/drawingml/2006/wordprocessingDrawing" xmlns:w10="urn:schemas-microsoft-com:office:word" xmlns:w="http://schemas.openxmlformats.org/wordprocessingml/2006/main" xmlns:w14="http://schemas.microsoft.com/office/word/2010/wordml" xmlns:w15="http://schemas.microsoft.com/office/word/2012/wordml" xmlns:w16cid="http://schemas.microsoft.com/office/word/2016/wordml/cid" xmlns:w16se="http://schemas.microsoft.com/office/word/2015/wordml/symex" xmlns:wpg="http://schemas.microsoft.com/office/word/2010/wordprocessingGroup" xmlns:wpi="http://schemas.microsoft.com/office/word/2010/wordprocessingInk" xmlns:wne="http://schemas.microsoft.com/office/word/2006/wordml" xmlns:wps="http://schemas.microsoft.com/office/word/2010/wordprocessingShape" mc:Ignorable="w14 w15 w16se w16cid wp14">
+<w:endnotes xmlns:wpc="http://schemas.microsoft.com/office/word/2010/wordprocessingCanvas" xmlns:cx="http://schemas.microsoft.com/office/drawing/2014/chartex" xmlns:mc="http://schemas.openxmlformats.org/markup-compatibility/2006" xmlns:o="urn:schemas-microsoft-com:office:office" xmlns:r="http://schemas.openxmlformats.org/officeDocument/2006/relationships" xmlns:m="http://schemas.openxmlformats.org/officeDocument/2006/math" xmlns:v="urn:schemas-microsoft-com:vml" xmlns:wp14="http://schemas.microsoft.com/office/word/2010/wordprocessingDrawing" xmlns:wp="http://schemas.openxmlformats.org/drawingml/2006/wordprocessingDrawing" xmlns:w10="urn:schemas-microsoft-com:office:word" xmlns:w="http://schemas.openxmlformats.org/wordprocessingml/2006/main" xmlns:w14="http://schemas.microsoft.com/office/word/2010/wordml" xmlns:w15="http://schemas.microsoft.com/office/word/2012/wordml" xmlns:w16se="http://schemas.microsoft.com/office/word/2015/wordml/symex" xmlns:wpg="http://schemas.microsoft.com/office/word/2010/wordprocessingGroup" xmlns:wpi="http://schemas.microsoft.com/office/word/2010/wordprocessingInk" xmlns:wne="http://schemas.microsoft.com/office/word/2006/wordml" xmlns:wps="http://schemas.microsoft.com/office/word/2010/wordprocessingShape" mc:Ignorable="w14 w15 w16se wp14">
   <w:endnote w:type="separator" w:id="-1">
     <w:p>
       <w:r>
@@ -1638,7 +1628,7 @@
 </file>
 
 <file path=word/footer1.xml><?xml version="1.0" encoding="utf-8"?>
-<w:ftr xmlns:wpc="http://schemas.microsoft.com/office/word/2010/wordprocessingCanvas" xmlns:cx="http://schemas.microsoft.com/office/drawing/2014/chartex" xmlns:cx1="http://schemas.microsoft.com/office/drawing/2015/9/8/chartex" xmlns:cx2="http://schemas.microsoft.com/office/drawing/2015/10/21/chartex" xmlns:cx3="http://schemas.microsoft.com/office/drawing/2016/5/9/chartex" xmlns:cx4="http://schemas.microsoft.com/office/drawing/2016/5/10/chartex" xmlns:cx5="http://schemas.microsoft.com/office/drawing/2016/5/11/chartex" xmlns:cx6="http://schemas.microsoft.com/office/drawing/2016/5/12/chartex" xmlns:cx7="http://schemas.microsoft.com/office/drawing/2016/5/13/chartex" xmlns:cx8="http://schemas.microsoft.com/office/drawing/2016/5/14/chartex" xmlns:mc="http://schemas.openxmlformats.org/markup-compatibility/2006" xmlns:aink="http://schemas.microsoft.com/office/drawing/2016/ink" xmlns:am3d="http://schemas.microsoft.com/office/drawing/2017/model3d" xmlns:o="urn:schemas-microsoft-com:office:office" xmlns:r="http://schemas.openxmlformats.org/officeDocument/2006/relationships" xmlns:m="http://schemas.openxmlformats.org/officeDocument/2006/math" xmlns:v="urn:schemas-microsoft-com:vml" xmlns:wp14="http://schemas.microsoft.com/office/word/2010/wordprocessingDrawing" xmlns:wp="http://schemas.openxmlformats.org/drawingml/2006/wordprocessingDrawing" xmlns:w10="urn:schemas-microsoft-com:office:word" xmlns:w="http://schemas.openxmlformats.org/wordprocessingml/2006/main" xmlns:w14="http://schemas.microsoft.com/office/word/2010/wordml" xmlns:w15="http://schemas.microsoft.com/office/word/2012/wordml" xmlns:w16cid="http://schemas.microsoft.com/office/word/2016/wordml/cid" xmlns:w16se="http://schemas.microsoft.com/office/word/2015/wordml/symex" xmlns:wpg="http://schemas.microsoft.com/office/word/2010/wordprocessingGroup" xmlns:wpi="http://schemas.microsoft.com/office/word/2010/wordprocessingInk" xmlns:wne="http://schemas.microsoft.com/office/word/2006/wordml" xmlns:wps="http://schemas.microsoft.com/office/word/2010/wordprocessingShape" mc:Ignorable="w14 w15 w16se w16cid wp14">
+<w:ftr xmlns:wpc="http://schemas.microsoft.com/office/word/2010/wordprocessingCanvas" xmlns:cx="http://schemas.microsoft.com/office/drawing/2014/chartex" xmlns:mc="http://schemas.openxmlformats.org/markup-compatibility/2006" xmlns:o="urn:schemas-microsoft-com:office:office" xmlns:r="http://schemas.openxmlformats.org/officeDocument/2006/relationships" xmlns:m="http://schemas.openxmlformats.org/officeDocument/2006/math" xmlns:v="urn:schemas-microsoft-com:vml" xmlns:wp14="http://schemas.microsoft.com/office/word/2010/wordprocessingDrawing" xmlns:wp="http://schemas.openxmlformats.org/drawingml/2006/wordprocessingDrawing" xmlns:w10="urn:schemas-microsoft-com:office:word" xmlns:w="http://schemas.openxmlformats.org/wordprocessingml/2006/main" xmlns:w14="http://schemas.microsoft.com/office/word/2010/wordml" xmlns:w15="http://schemas.microsoft.com/office/word/2012/wordml" xmlns:w16se="http://schemas.microsoft.com/office/word/2015/wordml/symex" xmlns:wpg="http://schemas.microsoft.com/office/word/2010/wordprocessingGroup" xmlns:wpi="http://schemas.microsoft.com/office/word/2010/wordprocessingInk" xmlns:wne="http://schemas.microsoft.com/office/word/2006/wordml" xmlns:wps="http://schemas.microsoft.com/office/word/2010/wordprocessingShape" mc:Ignorable="w14 w15 w16se wp14">
   <w:p>
     <w:pPr>
       <w:pStyle w:val="Footer"/>
@@ -1648,7 +1638,7 @@
 </file>
 
 <file path=word/footer2.xml><?xml version="1.0" encoding="utf-8"?>
-<w:ftr xmlns:wpc="http://schemas.microsoft.com/office/word/2010/wordprocessingCanvas" xmlns:cx="http://schemas.microsoft.com/office/drawing/2014/chartex" xmlns:cx1="http://schemas.microsoft.com/office/drawing/2015/9/8/chartex" xmlns:cx2="http://schemas.microsoft.com/office/drawing/2015/10/21/chartex" xmlns:cx3="http://schemas.microsoft.com/office/drawing/2016/5/9/chartex" xmlns:cx4="http://schemas.microsoft.com/office/drawing/2016/5/10/chartex" xmlns:cx5="http://schemas.microsoft.com/office/drawing/2016/5/11/chartex" xmlns:cx6="http://schemas.microsoft.com/office/drawing/2016/5/12/chartex" xmlns:cx7="http://schemas.microsoft.com/office/drawing/2016/5/13/chartex" xmlns:cx8="http://schemas.microsoft.com/office/drawing/2016/5/14/chartex" xmlns:mc="http://schemas.openxmlformats.org/markup-compatibility/2006" xmlns:aink="http://schemas.microsoft.com/office/drawing/2016/ink" xmlns:am3d="http://schemas.microsoft.com/office/drawing/2017/model3d" xmlns:o="urn:schemas-microsoft-com:office:office" xmlns:r="http://schemas.openxmlformats.org/officeDocument/2006/relationships" xmlns:m="http://schemas.openxmlformats.org/officeDocument/2006/math" xmlns:v="urn:schemas-microsoft-com:vml" xmlns:wp14="http://schemas.microsoft.com/office/word/2010/wordprocessingDrawing" xmlns:wp="http://schemas.openxmlformats.org/drawingml/2006/wordprocessingDrawing" xmlns:w10="urn:schemas-microsoft-com:office:word" xmlns:w="http://schemas.openxmlformats.org/wordprocessingml/2006/main" xmlns:w14="http://schemas.microsoft.com/office/word/2010/wordml" xmlns:w15="http://schemas.microsoft.com/office/word/2012/wordml" xmlns:w16cid="http://schemas.microsoft.com/office/word/2016/wordml/cid" xmlns:w16se="http://schemas.microsoft.com/office/word/2015/wordml/symex" xmlns:wpg="http://schemas.microsoft.com/office/word/2010/wordprocessingGroup" xmlns:wpi="http://schemas.microsoft.com/office/word/2010/wordprocessingInk" xmlns:wne="http://schemas.microsoft.com/office/word/2006/wordml" xmlns:wps="http://schemas.microsoft.com/office/word/2010/wordprocessingShape" mc:Ignorable="w14 w15 w16se w16cid wp14">
+<w:ftr xmlns:wpc="http://schemas.microsoft.com/office/word/2010/wordprocessingCanvas" xmlns:cx="http://schemas.microsoft.com/office/drawing/2014/chartex" xmlns:mc="http://schemas.openxmlformats.org/markup-compatibility/2006" xmlns:o="urn:schemas-microsoft-com:office:office" xmlns:r="http://schemas.openxmlformats.org/officeDocument/2006/relationships" xmlns:m="http://schemas.openxmlformats.org/officeDocument/2006/math" xmlns:v="urn:schemas-microsoft-com:vml" xmlns:wp14="http://schemas.microsoft.com/office/word/2010/wordprocessingDrawing" xmlns:wp="http://schemas.openxmlformats.org/drawingml/2006/wordprocessingDrawing" xmlns:w10="urn:schemas-microsoft-com:office:word" xmlns:w="http://schemas.openxmlformats.org/wordprocessingml/2006/main" xmlns:w14="http://schemas.microsoft.com/office/word/2010/wordml" xmlns:w15="http://schemas.microsoft.com/office/word/2012/wordml" xmlns:w16se="http://schemas.microsoft.com/office/word/2015/wordml/symex" xmlns:wpg="http://schemas.microsoft.com/office/word/2010/wordprocessingGroup" xmlns:wpi="http://schemas.microsoft.com/office/word/2010/wordprocessingInk" xmlns:wne="http://schemas.microsoft.com/office/word/2006/wordml" xmlns:wps="http://schemas.microsoft.com/office/word/2010/wordprocessingShape" mc:Ignorable="w14 w15 w16se wp14">
   <w:bookmarkStart w:id="1" w:name="_Hlk492986245"/>
   <w:bookmarkStart w:id="2" w:name="_Hlk492986246"/>
   <w:bookmarkStart w:id="3" w:name="_Hlk492986247"/>
@@ -1794,7 +1784,7 @@
 </file>
 
 <file path=word/footer3.xml><?xml version="1.0" encoding="utf-8"?>
-<w:ftr xmlns:wpc="http://schemas.microsoft.com/office/word/2010/wordprocessingCanvas" xmlns:cx="http://schemas.microsoft.com/office/drawing/2014/chartex" xmlns:cx1="http://schemas.microsoft.com/office/drawing/2015/9/8/chartex" xmlns:cx2="http://schemas.microsoft.com/office/drawing/2015/10/21/chartex" xmlns:cx3="http://schemas.microsoft.com/office/drawing/2016/5/9/chartex" xmlns:cx4="http://schemas.microsoft.com/office/drawing/2016/5/10/chartex" xmlns:cx5="http://schemas.microsoft.com/office/drawing/2016/5/11/chartex" xmlns:cx6="http://schemas.microsoft.com/office/drawing/2016/5/12/chartex" xmlns:cx7="http://schemas.microsoft.com/office/drawing/2016/5/13/chartex" xmlns:cx8="http://schemas.microsoft.com/office/drawing/2016/5/14/chartex" xmlns:mc="http://schemas.openxmlformats.org/markup-compatibility/2006" xmlns:aink="http://schemas.microsoft.com/office/drawing/2016/ink" xmlns:am3d="http://schemas.microsoft.com/office/drawing/2017/model3d" xmlns:o="urn:schemas-microsoft-com:office:office" xmlns:r="http://schemas.openxmlformats.org/officeDocument/2006/relationships" xmlns:m="http://schemas.openxmlformats.org/officeDocument/2006/math" xmlns:v="urn:schemas-microsoft-com:vml" xmlns:wp14="http://schemas.microsoft.com/office/word/2010/wordprocessingDrawing" xmlns:wp="http://schemas.openxmlformats.org/drawingml/2006/wordprocessingDrawing" xmlns:w10="urn:schemas-microsoft-com:office:word" xmlns:w="http://schemas.openxmlformats.org/wordprocessingml/2006/main" xmlns:w14="http://schemas.microsoft.com/office/word/2010/wordml" xmlns:w15="http://schemas.microsoft.com/office/word/2012/wordml" xmlns:w16cid="http://schemas.microsoft.com/office/word/2016/wordml/cid" xmlns:w16se="http://schemas.microsoft.com/office/word/2015/wordml/symex" xmlns:wpg="http://schemas.microsoft.com/office/word/2010/wordprocessingGroup" xmlns:wpi="http://schemas.microsoft.com/office/word/2010/wordprocessingInk" xmlns:wne="http://schemas.microsoft.com/office/word/2006/wordml" xmlns:wps="http://schemas.microsoft.com/office/word/2010/wordprocessingShape" mc:Ignorable="w14 w15 w16se w16cid wp14">
+<w:ftr xmlns:wpc="http://schemas.microsoft.com/office/word/2010/wordprocessingCanvas" xmlns:cx="http://schemas.microsoft.com/office/drawing/2014/chartex" xmlns:mc="http://schemas.openxmlformats.org/markup-compatibility/2006" xmlns:o="urn:schemas-microsoft-com:office:office" xmlns:r="http://schemas.openxmlformats.org/officeDocument/2006/relationships" xmlns:m="http://schemas.openxmlformats.org/officeDocument/2006/math" xmlns:v="urn:schemas-microsoft-com:vml" xmlns:wp14="http://schemas.microsoft.com/office/word/2010/wordprocessingDrawing" xmlns:wp="http://schemas.openxmlformats.org/drawingml/2006/wordprocessingDrawing" xmlns:w10="urn:schemas-microsoft-com:office:word" xmlns:w="http://schemas.openxmlformats.org/wordprocessingml/2006/main" xmlns:w14="http://schemas.microsoft.com/office/word/2010/wordml" xmlns:w15="http://schemas.microsoft.com/office/word/2012/wordml" xmlns:w16se="http://schemas.microsoft.com/office/word/2015/wordml/symex" xmlns:wpg="http://schemas.microsoft.com/office/word/2010/wordprocessingGroup" xmlns:wpi="http://schemas.microsoft.com/office/word/2010/wordprocessingInk" xmlns:wne="http://schemas.microsoft.com/office/word/2006/wordml" xmlns:wps="http://schemas.microsoft.com/office/word/2010/wordprocessingShape" mc:Ignorable="w14 w15 w16se wp14">
   <w:p>
     <w:pPr>
       <w:pStyle w:val="Footer"/>
@@ -1804,7 +1794,7 @@
 </file>
 
 <file path=word/footnotes.xml><?xml version="1.0" encoding="utf-8"?>
-<w:footnotes xmlns:wpc="http://schemas.microsoft.com/office/word/2010/wordprocessingCanvas" xmlns:cx="http://schemas.microsoft.com/office/drawing/2014/chartex" xmlns:cx1="http://schemas.microsoft.com/office/drawing/2015/9/8/chartex" xmlns:cx2="http://schemas.microsoft.com/office/drawing/2015/10/21/chartex" xmlns:cx3="http://schemas.microsoft.com/office/drawing/2016/5/9/chartex" xmlns:cx4="http://schemas.microsoft.com/office/drawing/2016/5/10/chartex" xmlns:cx5="http://schemas.microsoft.com/office/drawing/2016/5/11/chartex" xmlns:cx6="http://schemas.microsoft.com/office/drawing/2016/5/12/chartex" xmlns:cx7="http://schemas.microsoft.com/office/drawing/2016/5/13/chartex" xmlns:cx8="http://schemas.microsoft.com/office/drawing/2016/5/14/chartex" xmlns:mc="http://schemas.openxmlformats.org/markup-compatibility/2006" xmlns:aink="http://schemas.microsoft.com/office/drawing/2016/ink" xmlns:am3d="http://schemas.microsoft.com/office/drawing/2017/model3d" xmlns:o="urn:schemas-microsoft-com:office:office" xmlns:r="http://schemas.openxmlformats.org/officeDocument/2006/relationships" xmlns:m="http://schemas.openxmlformats.org/officeDocument/2006/math" xmlns:v="urn:schemas-microsoft-com:vml" xmlns:wp14="http://schemas.microsoft.com/office/word/2010/wordprocessingDrawing" xmlns:wp="http://schemas.openxmlformats.org/drawingml/2006/wordprocessingDrawing" xmlns:w10="urn:schemas-microsoft-com:office:word" xmlns:w="http://schemas.openxmlformats.org/wordprocessingml/2006/main" xmlns:w14="http://schemas.microsoft.com/office/word/2010/wordml" xmlns:w15="http://schemas.microsoft.com/office/word/2012/wordml" xmlns:w16cid="http://schemas.microsoft.com/office/word/2016/wordml/cid" xmlns:w16se="http://schemas.microsoft.com/office/word/2015/wordml/symex" xmlns:wpg="http://schemas.microsoft.com/office/word/2010/wordprocessingGroup" xmlns:wpi="http://schemas.microsoft.com/office/word/2010/wordprocessingInk" xmlns:wne="http://schemas.microsoft.com/office/word/2006/wordml" xmlns:wps="http://schemas.microsoft.com/office/word/2010/wordprocessingShape" mc:Ignorable="w14 w15 w16se w16cid wp14">
+<w:footnotes xmlns:wpc="http://schemas.microsoft.com/office/word/2010/wordprocessingCanvas" xmlns:cx="http://schemas.microsoft.com/office/drawing/2014/chartex" xmlns:mc="http://schemas.openxmlformats.org/markup-compatibility/2006" xmlns:o="urn:schemas-microsoft-com:office:office" xmlns:r="http://schemas.openxmlformats.org/officeDocument/2006/relationships" xmlns:m="http://schemas.openxmlformats.org/officeDocument/2006/math" xmlns:v="urn:schemas-microsoft-com:vml" xmlns:wp14="http://schemas.microsoft.com/office/word/2010/wordprocessingDrawing" xmlns:wp="http://schemas.openxmlformats.org/drawingml/2006/wordprocessingDrawing" xmlns:w10="urn:schemas-microsoft-com:office:word" xmlns:w="http://schemas.openxmlformats.org/wordprocessingml/2006/main" xmlns:w14="http://schemas.microsoft.com/office/word/2010/wordml" xmlns:w15="http://schemas.microsoft.com/office/word/2012/wordml" xmlns:w16se="http://schemas.microsoft.com/office/word/2015/wordml/symex" xmlns:wpg="http://schemas.microsoft.com/office/word/2010/wordprocessingGroup" xmlns:wpi="http://schemas.microsoft.com/office/word/2010/wordprocessingInk" xmlns:wne="http://schemas.microsoft.com/office/word/2006/wordml" xmlns:wps="http://schemas.microsoft.com/office/word/2010/wordprocessingShape" mc:Ignorable="w14 w15 w16se wp14">
   <w:footnote w:type="separator" w:id="-1">
     <w:p>
       <w:r>
@@ -1823,7 +1813,7 @@
 </file>
 
 <file path=word/header1.xml><?xml version="1.0" encoding="utf-8"?>
-<w:hdr xmlns:wpc="http://schemas.microsoft.com/office/word/2010/wordprocessingCanvas" xmlns:cx="http://schemas.microsoft.com/office/drawing/2014/chartex" xmlns:cx1="http://schemas.microsoft.com/office/drawing/2015/9/8/chartex" xmlns:cx2="http://schemas.microsoft.com/office/drawing/2015/10/21/chartex" xmlns:cx3="http://schemas.microsoft.com/office/drawing/2016/5/9/chartex" xmlns:cx4="http://schemas.microsoft.com/office/drawing/2016/5/10/chartex" xmlns:cx5="http://schemas.microsoft.com/office/drawing/2016/5/11/chartex" xmlns:cx6="http://schemas.microsoft.com/office/drawing/2016/5/12/chartex" xmlns:cx7="http://schemas.microsoft.com/office/drawing/2016/5/13/chartex" xmlns:cx8="http://schemas.microsoft.com/office/drawing/2016/5/14/chartex" xmlns:mc="http://schemas.openxmlformats.org/markup-compatibility/2006" xmlns:aink="http://schemas.microsoft.com/office/drawing/2016/ink" xmlns:am3d="http://schemas.microsoft.com/office/drawing/2017/model3d" xmlns:o="urn:schemas-microsoft-com:office:office" xmlns:r="http://schemas.openxmlformats.org/officeDocument/2006/relationships" xmlns:m="http://schemas.openxmlformats.org/officeDocument/2006/math" xmlns:v="urn:schemas-microsoft-com:vml" xmlns:wp14="http://schemas.microsoft.com/office/word/2010/wordprocessingDrawing" xmlns:wp="http://schemas.openxmlformats.org/drawingml/2006/wordprocessingDrawing" xmlns:w10="urn:schemas-microsoft-com:office:word" xmlns:w="http://schemas.openxmlformats.org/wordprocessingml/2006/main" xmlns:w14="http://schemas.microsoft.com/office/word/2010/wordml" xmlns:w15="http://schemas.microsoft.com/office/word/2012/wordml" xmlns:w16cid="http://schemas.microsoft.com/office/word/2016/wordml/cid" xmlns:w16se="http://schemas.microsoft.com/office/word/2015/wordml/symex" xmlns:wpg="http://schemas.microsoft.com/office/word/2010/wordprocessingGroup" xmlns:wpi="http://schemas.microsoft.com/office/word/2010/wordprocessingInk" xmlns:wne="http://schemas.microsoft.com/office/word/2006/wordml" xmlns:wps="http://schemas.microsoft.com/office/word/2010/wordprocessingShape" mc:Ignorable="w14 w15 w16se w16cid wp14">
+<w:hdr xmlns:wpc="http://schemas.microsoft.com/office/word/2010/wordprocessingCanvas" xmlns:cx="http://schemas.microsoft.com/office/drawing/2014/chartex" xmlns:mc="http://schemas.openxmlformats.org/markup-compatibility/2006" xmlns:o="urn:schemas-microsoft-com:office:office" xmlns:r="http://schemas.openxmlformats.org/officeDocument/2006/relationships" xmlns:m="http://schemas.openxmlformats.org/officeDocument/2006/math" xmlns:v="urn:schemas-microsoft-com:vml" xmlns:wp14="http://schemas.microsoft.com/office/word/2010/wordprocessingDrawing" xmlns:wp="http://schemas.openxmlformats.org/drawingml/2006/wordprocessingDrawing" xmlns:w10="urn:schemas-microsoft-com:office:word" xmlns:w="http://schemas.openxmlformats.org/wordprocessingml/2006/main" xmlns:w14="http://schemas.microsoft.com/office/word/2010/wordml" xmlns:w15="http://schemas.microsoft.com/office/word/2012/wordml" xmlns:w16se="http://schemas.microsoft.com/office/word/2015/wordml/symex" xmlns:wpg="http://schemas.microsoft.com/office/word/2010/wordprocessingGroup" xmlns:wpi="http://schemas.microsoft.com/office/word/2010/wordprocessingInk" xmlns:wne="http://schemas.microsoft.com/office/word/2006/wordml" xmlns:wps="http://schemas.microsoft.com/office/word/2010/wordprocessingShape" mc:Ignorable="w14 w15 w16se wp14">
   <w:p>
     <w:pPr>
       <w:pStyle w:val="Header"/>
@@ -1855,12 +1845,14 @@
 </file>
 
 <file path=word/header2.xml><?xml version="1.0" encoding="utf-8"?>
-<w:hdr xmlns:wpc="http://schemas.microsoft.com/office/word/2010/wordprocessingCanvas" xmlns:cx="http://schemas.microsoft.com/office/drawing/2014/chartex" xmlns:cx1="http://schemas.microsoft.com/office/drawing/2015/9/8/chartex" xmlns:cx2="http://schemas.microsoft.com/office/drawing/2015/10/21/chartex" xmlns:cx3="http://schemas.microsoft.com/office/drawing/2016/5/9/chartex" xmlns:cx4="http://schemas.microsoft.com/office/drawing/2016/5/10/chartex" xmlns:cx5="http://schemas.microsoft.com/office/drawing/2016/5/11/chartex" xmlns:cx6="http://schemas.microsoft.com/office/drawing/2016/5/12/chartex" xmlns:cx7="http://schemas.microsoft.com/office/drawing/2016/5/13/chartex" xmlns:cx8="http://schemas.microsoft.com/office/drawing/2016/5/14/chartex" xmlns:mc="http://schemas.openxmlformats.org/markup-compatibility/2006" xmlns:aink="http://schemas.microsoft.com/office/drawing/2016/ink" xmlns:am3d="http://schemas.microsoft.com/office/drawing/2017/model3d" xmlns:o="urn:schemas-microsoft-com:office:office" xmlns:r="http://schemas.openxmlformats.org/officeDocument/2006/relationships" xmlns:m="http://schemas.openxmlformats.org/officeDocument/2006/math" xmlns:v="urn:schemas-microsoft-com:vml" xmlns:wp14="http://schemas.microsoft.com/office/word/2010/wordprocessingDrawing" xmlns:wp="http://schemas.openxmlformats.org/drawingml/2006/wordprocessingDrawing" xmlns:w10="urn:schemas-microsoft-com:office:word" xmlns:w="http://schemas.openxmlformats.org/wordprocessingml/2006/main" xmlns:w14="http://schemas.microsoft.com/office/word/2010/wordml" xmlns:w15="http://schemas.microsoft.com/office/word/2012/wordml" xmlns:w16cid="http://schemas.microsoft.com/office/word/2016/wordml/cid" xmlns:w16se="http://schemas.microsoft.com/office/word/2015/wordml/symex" xmlns:wpg="http://schemas.microsoft.com/office/word/2010/wordprocessingGroup" xmlns:wpi="http://schemas.microsoft.com/office/word/2010/wordprocessingInk" xmlns:wne="http://schemas.microsoft.com/office/word/2006/wordml" xmlns:wps="http://schemas.microsoft.com/office/word/2010/wordprocessingShape" mc:Ignorable="w14 w15 w16se w16cid wp14">
+<w:hdr xmlns:wpc="http://schemas.microsoft.com/office/word/2010/wordprocessingCanvas" xmlns:cx="http://schemas.microsoft.com/office/drawing/2014/chartex" xmlns:mc="http://schemas.openxmlformats.org/markup-compatibility/2006" xmlns:o="urn:schemas-microsoft-com:office:office" xmlns:r="http://schemas.openxmlformats.org/officeDocument/2006/relationships" xmlns:m="http://schemas.openxmlformats.org/officeDocument/2006/math" xmlns:v="urn:schemas-microsoft-com:vml" xmlns:wp14="http://schemas.microsoft.com/office/word/2010/wordprocessingDrawing" xmlns:wp="http://schemas.openxmlformats.org/drawingml/2006/wordprocessingDrawing" xmlns:w10="urn:schemas-microsoft-com:office:word" xmlns:w="http://schemas.openxmlformats.org/wordprocessingml/2006/main" xmlns:w14="http://schemas.microsoft.com/office/word/2010/wordml" xmlns:w15="http://schemas.microsoft.com/office/word/2012/wordml" xmlns:w16se="http://schemas.microsoft.com/office/word/2015/wordml/symex" xmlns:wpg="http://schemas.microsoft.com/office/word/2010/wordprocessingGroup" xmlns:wpi="http://schemas.microsoft.com/office/word/2010/wordprocessingInk" xmlns:wne="http://schemas.microsoft.com/office/word/2006/wordml" xmlns:wps="http://schemas.microsoft.com/office/word/2010/wordprocessingShape" mc:Ignorable="w14 w15 w16se wp14">
   <w:p>
     <w:pPr>
       <w:pStyle w:val="Header"/>
       <w:ind w:right="360"/>
     </w:pPr>
+    <w:bookmarkStart w:id="0" w:name="_GoBack"/>
+    <w:bookmarkEnd w:id="0"/>
     <w:r>
       <w:rPr>
         <w:noProof/>
@@ -2026,7 +2018,7 @@
                                   </pic:cNvPicPr>
                                 </pic:nvPicPr>
                                 <pic:blipFill>
-                                  <a:blip r:embed="rId2">
+                                  <a:blip r:embed="rId1">
                                     <a:extLst>
                                       <a:ext uri="{28A0092B-C50C-407E-A947-70E740481C1C}">
                                         <a14:useLocalDpi xmlns:a14="http://schemas.microsoft.com/office/drawing/2010/main" val="0"/>
@@ -2471,7 +2463,7 @@
 </file>
 
 <file path=word/header3.xml><?xml version="1.0" encoding="utf-8"?>
-<w:hdr xmlns:wpc="http://schemas.microsoft.com/office/word/2010/wordprocessingCanvas" xmlns:cx="http://schemas.microsoft.com/office/drawing/2014/chartex" xmlns:cx1="http://schemas.microsoft.com/office/drawing/2015/9/8/chartex" xmlns:cx2="http://schemas.microsoft.com/office/drawing/2015/10/21/chartex" xmlns:cx3="http://schemas.microsoft.com/office/drawing/2016/5/9/chartex" xmlns:cx4="http://schemas.microsoft.com/office/drawing/2016/5/10/chartex" xmlns:cx5="http://schemas.microsoft.com/office/drawing/2016/5/11/chartex" xmlns:cx6="http://schemas.microsoft.com/office/drawing/2016/5/12/chartex" xmlns:cx7="http://schemas.microsoft.com/office/drawing/2016/5/13/chartex" xmlns:cx8="http://schemas.microsoft.com/office/drawing/2016/5/14/chartex" xmlns:mc="http://schemas.openxmlformats.org/markup-compatibility/2006" xmlns:aink="http://schemas.microsoft.com/office/drawing/2016/ink" xmlns:am3d="http://schemas.microsoft.com/office/drawing/2017/model3d" xmlns:o="urn:schemas-microsoft-com:office:office" xmlns:r="http://schemas.openxmlformats.org/officeDocument/2006/relationships" xmlns:m="http://schemas.openxmlformats.org/officeDocument/2006/math" xmlns:v="urn:schemas-microsoft-com:vml" xmlns:wp14="http://schemas.microsoft.com/office/word/2010/wordprocessingDrawing" xmlns:wp="http://schemas.openxmlformats.org/drawingml/2006/wordprocessingDrawing" xmlns:w10="urn:schemas-microsoft-com:office:word" xmlns:w="http://schemas.openxmlformats.org/wordprocessingml/2006/main" xmlns:w14="http://schemas.microsoft.com/office/word/2010/wordml" xmlns:w15="http://schemas.microsoft.com/office/word/2012/wordml" xmlns:w16cid="http://schemas.microsoft.com/office/word/2016/wordml/cid" xmlns:w16se="http://schemas.microsoft.com/office/word/2015/wordml/symex" xmlns:wpg="http://schemas.microsoft.com/office/word/2010/wordprocessingGroup" xmlns:wpi="http://schemas.microsoft.com/office/word/2010/wordprocessingInk" xmlns:wne="http://schemas.microsoft.com/office/word/2006/wordml" xmlns:wps="http://schemas.microsoft.com/office/word/2010/wordprocessingShape" mc:Ignorable="w14 w15 w16se w16cid wp14">
+<w:hdr xmlns:wpc="http://schemas.microsoft.com/office/word/2010/wordprocessingCanvas" xmlns:cx="http://schemas.microsoft.com/office/drawing/2014/chartex" xmlns:mc="http://schemas.openxmlformats.org/markup-compatibility/2006" xmlns:o="urn:schemas-microsoft-com:office:office" xmlns:r="http://schemas.openxmlformats.org/officeDocument/2006/relationships" xmlns:m="http://schemas.openxmlformats.org/officeDocument/2006/math" xmlns:v="urn:schemas-microsoft-com:vml" xmlns:wp14="http://schemas.microsoft.com/office/word/2010/wordprocessingDrawing" xmlns:wp="http://schemas.openxmlformats.org/drawingml/2006/wordprocessingDrawing" xmlns:w10="urn:schemas-microsoft-com:office:word" xmlns:w="http://schemas.openxmlformats.org/wordprocessingml/2006/main" xmlns:w14="http://schemas.microsoft.com/office/word/2010/wordml" xmlns:w15="http://schemas.microsoft.com/office/word/2012/wordml" xmlns:w16se="http://schemas.microsoft.com/office/word/2015/wordml/symex" xmlns:wpg="http://schemas.microsoft.com/office/word/2010/wordprocessingGroup" xmlns:wpi="http://schemas.microsoft.com/office/word/2010/wordprocessingInk" xmlns:wne="http://schemas.microsoft.com/office/word/2006/wordml" xmlns:wps="http://schemas.microsoft.com/office/word/2010/wordprocessingShape" mc:Ignorable="w14 w15 w16se wp14">
   <w:p>
     <w:pPr>
       <w:pStyle w:val="Header"/>
@@ -2481,7 +2473,7 @@
 </file>
 
 <file path=word/numbering.xml><?xml version="1.0" encoding="utf-8"?>
-<w:numbering xmlns:wpc="http://schemas.microsoft.com/office/word/2010/wordprocessingCanvas" xmlns:cx="http://schemas.microsoft.com/office/drawing/2014/chartex" xmlns:cx1="http://schemas.microsoft.com/office/drawing/2015/9/8/chartex" xmlns:cx2="http://schemas.microsoft.com/office/drawing/2015/10/21/chartex" xmlns:cx3="http://schemas.microsoft.com/office/drawing/2016/5/9/chartex" xmlns:cx4="http://schemas.microsoft.com/office/drawing/2016/5/10/chartex" xmlns:cx5="http://schemas.microsoft.com/office/drawing/2016/5/11/chartex" xmlns:cx6="http://schemas.microsoft.com/office/drawing/2016/5/12/chartex" xmlns:cx7="http://schemas.microsoft.com/office/drawing/2016/5/13/chartex" xmlns:cx8="http://schemas.microsoft.com/office/drawing/2016/5/14/chartex" xmlns:mc="http://schemas.openxmlformats.org/markup-compatibility/2006" xmlns:aink="http://schemas.microsoft.com/office/drawing/2016/ink" xmlns:am3d="http://schemas.microsoft.com/office/drawing/2017/model3d" xmlns:o="urn:schemas-microsoft-com:office:office" xmlns:r="http://schemas.openxmlformats.org/officeDocument/2006/relationships" xmlns:m="http://schemas.openxmlformats.org/officeDocument/2006/math" xmlns:v="urn:schemas-microsoft-com:vml" xmlns:wp14="http://schemas.microsoft.com/office/word/2010/wordprocessingDrawing" xmlns:wp="http://schemas.openxmlformats.org/drawingml/2006/wordprocessingDrawing" xmlns:w10="urn:schemas-microsoft-com:office:word" xmlns:w="http://schemas.openxmlformats.org/wordprocessingml/2006/main" xmlns:w14="http://schemas.microsoft.com/office/word/2010/wordml" xmlns:w15="http://schemas.microsoft.com/office/word/2012/wordml" xmlns:w16cid="http://schemas.microsoft.com/office/word/2016/wordml/cid" xmlns:w16se="http://schemas.microsoft.com/office/word/2015/wordml/symex" xmlns:wpg="http://schemas.microsoft.com/office/word/2010/wordprocessingGroup" xmlns:wpi="http://schemas.microsoft.com/office/word/2010/wordprocessingInk" xmlns:wne="http://schemas.microsoft.com/office/word/2006/wordml" xmlns:wps="http://schemas.microsoft.com/office/word/2010/wordprocessingShape" mc:Ignorable="w14 w15 w16se w16cid wp14">
+<w:numbering xmlns:wpc="http://schemas.microsoft.com/office/word/2010/wordprocessingCanvas" xmlns:cx="http://schemas.microsoft.com/office/drawing/2014/chartex" xmlns:mc="http://schemas.openxmlformats.org/markup-compatibility/2006" xmlns:o="urn:schemas-microsoft-com:office:office" xmlns:r="http://schemas.openxmlformats.org/officeDocument/2006/relationships" xmlns:m="http://schemas.openxmlformats.org/officeDocument/2006/math" xmlns:v="urn:schemas-microsoft-com:vml" xmlns:wp14="http://schemas.microsoft.com/office/word/2010/wordprocessingDrawing" xmlns:wp="http://schemas.openxmlformats.org/drawingml/2006/wordprocessingDrawing" xmlns:w10="urn:schemas-microsoft-com:office:word" xmlns:w="http://schemas.openxmlformats.org/wordprocessingml/2006/main" xmlns:w14="http://schemas.microsoft.com/office/word/2010/wordml" xmlns:w15="http://schemas.microsoft.com/office/word/2012/wordml" xmlns:w16se="http://schemas.microsoft.com/office/word/2015/wordml/symex" xmlns:wpg="http://schemas.microsoft.com/office/word/2010/wordprocessingGroup" xmlns:wpi="http://schemas.microsoft.com/office/word/2010/wordprocessingInk" xmlns:wne="http://schemas.microsoft.com/office/word/2006/wordml" xmlns:wps="http://schemas.microsoft.com/office/word/2010/wordprocessingShape" mc:Ignorable="w14 w15 w16se wp14">
   <w:abstractNum w:abstractNumId="0" w15:restartNumberingAfterBreak="0">
     <w:nsid w:val="415F250B"/>
     <w:multiLevelType w:val="hybridMultilevel"/>
@@ -2922,7 +2914,7 @@
 </file>
 
 <file path=word/styles.xml><?xml version="1.0" encoding="utf-8"?>
-<w:styles xmlns:mc="http://schemas.openxmlformats.org/markup-compatibility/2006" xmlns:r="http://schemas.openxmlformats.org/officeDocument/2006/relationships" xmlns:w="http://schemas.openxmlformats.org/wordprocessingml/2006/main" xmlns:w14="http://schemas.microsoft.com/office/word/2010/wordml" xmlns:w15="http://schemas.microsoft.com/office/word/2012/wordml" xmlns:w16cid="http://schemas.microsoft.com/office/word/2016/wordml/cid" xmlns:w16se="http://schemas.microsoft.com/office/word/2015/wordml/symex" mc:Ignorable="w14 w15 w16se w16cid">
+<w:styles xmlns:mc="http://schemas.openxmlformats.org/markup-compatibility/2006" xmlns:r="http://schemas.openxmlformats.org/officeDocument/2006/relationships" xmlns:w="http://schemas.openxmlformats.org/wordprocessingml/2006/main" xmlns:w14="http://schemas.microsoft.com/office/word/2010/wordml" xmlns:w15="http://schemas.microsoft.com/office/word/2012/wordml" xmlns:w16se="http://schemas.microsoft.com/office/word/2015/wordml/symex" mc:Ignorable="w14 w15 w16se">
   <w:docDefaults>
     <w:rPrDefault>
       <w:rPr>
@@ -2932,7 +2924,7 @@
     </w:rPrDefault>
     <w:pPrDefault/>
   </w:docDefaults>
-  <w:latentStyles w:defLockedState="0" w:defUIPriority="99" w:defSemiHidden="0" w:defUnhideWhenUsed="0" w:defQFormat="0" w:count="375">
+  <w:latentStyles w:defLockedState="0" w:defUIPriority="99" w:defSemiHidden="0" w:defUnhideWhenUsed="0" w:defQFormat="0" w:count="371">
     <w:lsdException w:name="Normal" w:uiPriority="0" w:qFormat="1"/>
     <w:lsdException w:name="heading 1" w:uiPriority="9" w:qFormat="1"/>
     <w:lsdException w:name="heading 2" w:semiHidden="1" w:uiPriority="9" w:unhideWhenUsed="1" w:qFormat="1"/>
@@ -3038,6 +3030,7 @@
     <w:lsdException w:name="HTML Sample" w:semiHidden="1" w:unhideWhenUsed="1"/>
     <w:lsdException w:name="HTML Typewriter" w:semiHidden="1" w:unhideWhenUsed="1"/>
     <w:lsdException w:name="HTML Variable" w:semiHidden="1" w:unhideWhenUsed="1"/>
+    <w:lsdException w:name="Normal Table" w:semiHidden="1" w:unhideWhenUsed="1"/>
     <w:lsdException w:name="annotation subject" w:semiHidden="1" w:unhideWhenUsed="1"/>
     <w:lsdException w:name="No List" w:semiHidden="1" w:unhideWhenUsed="1"/>
     <w:lsdException w:name="Outline List 1" w:semiHidden="1" w:unhideWhenUsed="1"/>
@@ -3081,8 +3074,10 @@
     <w:lsdException w:name="Table Elegant" w:semiHidden="1" w:unhideWhenUsed="1"/>
     <w:lsdException w:name="Table Professional" w:semiHidden="1" w:unhideWhenUsed="1"/>
     <w:lsdException w:name="Table Subtle 1" w:semiHidden="1" w:unhideWhenUsed="1"/>
+    <w:lsdException w:name="Table Subtle 2" w:semiHidden="1" w:unhideWhenUsed="1"/>
     <w:lsdException w:name="Table Web 1" w:semiHidden="1" w:unhideWhenUsed="1"/>
     <w:lsdException w:name="Table Web 2" w:semiHidden="1" w:unhideWhenUsed="1"/>
+    <w:lsdException w:name="Table Web 3" w:semiHidden="1" w:unhideWhenUsed="1"/>
     <w:lsdException w:name="Balloon Text" w:semiHidden="1" w:unhideWhenUsed="1"/>
     <w:lsdException w:name="Table Grid" w:uiPriority="39"/>
     <w:lsdException w:name="Table Theme" w:semiHidden="1" w:unhideWhenUsed="1"/>
@@ -3301,10 +3296,6 @@
     <w:lsdException w:name="List Table 5 Dark Accent 6" w:uiPriority="50"/>
     <w:lsdException w:name="List Table 6 Colorful Accent 6" w:uiPriority="51"/>
     <w:lsdException w:name="List Table 7 Colorful Accent 6" w:uiPriority="52"/>
-    <w:lsdException w:name="Mention" w:semiHidden="1" w:unhideWhenUsed="1"/>
-    <w:lsdException w:name="Smart Hyperlink" w:semiHidden="1" w:unhideWhenUsed="1"/>
-    <w:lsdException w:name="Hashtag" w:semiHidden="1" w:unhideWhenUsed="1"/>
-    <w:lsdException w:name="Unresolved Mention" w:semiHidden="1" w:unhideWhenUsed="1"/>
   </w:latentStyles>
   <w:style w:type="paragraph" w:default="1" w:styleId="Normal">
     <w:name w:val="Normal"/>

</xml_diff>